<commit_message>
Use case was changed
</commit_message>
<xml_diff>
--- a/Documentation/Project_UseCaseModel.docx
+++ b/Documentation/Project_UseCaseModel.docx
@@ -1179,9 +1179,9 @@
             <v:path o:extrusionok="f" gradientshapeok="t" o:connecttype="rect"/>
             <o:lock v:ext="edit" aspectratio="t"/>
           </v:shapetype>
-          <v:shape id="_x0000_s1027" type="#_x0000_t75" style="position:absolute;left:0;text-align:left;margin-left:-28.15pt;margin-top:37.8pt;width:506.65pt;height:310.5pt;z-index:1">
+          <v:shape id="_x0000_s1029" type="#_x0000_t75" style="position:absolute;left:0;text-align:left;margin-left:-3.35pt;margin-top:9.9pt;width:467.65pt;height:274.15pt;z-index:-1" wrapcoords="-35 0 -35 21541 21600 21541 21600 0 -35 0">
             <v:imagedata r:id="rId8" o:title="UseCaseSportEvent"/>
-            <w10:wrap type="square"/>
+            <w10:wrap type="tight"/>
           </v:shape>
         </w:pict>
       </w:r>

</xml_diff>